<commit_message>
Objetivo general Reg No Funcionales
</commit_message>
<xml_diff>
--- a/Formato_Sprint_1.docx
+++ b/Formato_Sprint_1.docx
@@ -1,6 +1,6 @@
 
 <file path=word/document.xml><?xml version="1.0" encoding="utf-8"?>
-<w:document xmlns:wpc="http://schemas.microsoft.com/office/word/2010/wordprocessingCanvas" xmlns:cx="http://schemas.microsoft.com/office/drawing/2014/chartex" xmlns:cx1="http://schemas.microsoft.com/office/drawing/2015/9/8/chartex" xmlns:cx2="http://schemas.microsoft.com/office/drawing/2015/10/21/chartex" xmlns:cx3="http://schemas.microsoft.com/office/drawing/2016/5/9/chartex" xmlns:cx4="http://schemas.microsoft.com/office/drawing/2016/5/10/chartex" xmlns:cx5="http://schemas.microsoft.com/office/drawing/2016/5/11/chartex" xmlns:cx6="http://schemas.microsoft.com/office/drawing/2016/5/12/chartex" xmlns:cx7="http://schemas.microsoft.com/office/drawing/2016/5/13/chartex" xmlns:cx8="http://schemas.microsoft.com/office/drawing/2016/5/14/chartex" xmlns:mc="http://schemas.openxmlformats.org/markup-compatibility/2006" xmlns:aink="http://schemas.microsoft.com/office/drawing/2016/ink" xmlns:am3d="http://schemas.microsoft.com/office/drawing/2017/model3d" xmlns:o="urn:schemas-microsoft-com:office:office" xmlns:oel="http://schemas.microsoft.com/office/2019/extlst" xmlns:r="http://schemas.openxmlformats.org/officeDocument/2006/relationships" xmlns:m="http://schemas.openxmlformats.org/officeDocument/2006/math" xmlns:v="urn:schemas-microsoft-com:vml" xmlns:wp14="http://schemas.microsoft.com/office/word/2010/wordprocessingDrawing" xmlns:wp="http://schemas.openxmlformats.org/drawingml/2006/wordprocessingDrawing" xmlns:w10="urn:schemas-microsoft-com:office:word" xmlns:w="http://schemas.openxmlformats.org/wordprocessingml/2006/main" xmlns:w14="http://schemas.microsoft.com/office/word/2010/wordml" xmlns:w15="http://schemas.microsoft.com/office/word/2012/wordml" xmlns:w16cex="http://schemas.microsoft.com/office/word/2018/wordml/cex" xmlns:w16cid="http://schemas.microsoft.com/office/word/2016/wordml/cid" xmlns:w16="http://schemas.microsoft.com/office/word/2018/wordml" xmlns:w16sdtdh="http://schemas.microsoft.com/office/word/2020/wordml/sdtdatahash" xmlns:w16se="http://schemas.microsoft.com/office/word/2015/wordml/symex" xmlns:wpg="http://schemas.microsoft.com/office/word/2010/wordprocessingGroup" xmlns:wpi="http://schemas.microsoft.com/office/word/2010/wordprocessingInk" xmlns:wne="http://schemas.microsoft.com/office/word/2006/wordml" xmlns:wps="http://schemas.microsoft.com/office/word/2010/wordprocessingShape" mc:Ignorable="w14 w15 w16se w16cid w16 w16cex w16sdtdh wp14">
+<w:document xmlns:wpc="http://schemas.microsoft.com/office/word/2010/wordprocessingCanvas" xmlns:cx="http://schemas.microsoft.com/office/drawing/2014/chartex" xmlns:mc="http://schemas.openxmlformats.org/markup-compatibility/2006" xmlns:o="urn:schemas-microsoft-com:office:office" xmlns:r="http://schemas.openxmlformats.org/officeDocument/2006/relationships" xmlns:m="http://schemas.openxmlformats.org/officeDocument/2006/math" xmlns:v="urn:schemas-microsoft-com:vml" xmlns:wp14="http://schemas.microsoft.com/office/word/2010/wordprocessingDrawing" xmlns:wp="http://schemas.openxmlformats.org/drawingml/2006/wordprocessingDrawing" xmlns:w10="urn:schemas-microsoft-com:office:word" xmlns:w="http://schemas.openxmlformats.org/wordprocessingml/2006/main" xmlns:w14="http://schemas.microsoft.com/office/word/2010/wordml" xmlns:w15="http://schemas.microsoft.com/office/word/2012/wordml" xmlns:w16se="http://schemas.microsoft.com/office/word/2015/wordml/symex" xmlns:wpg="http://schemas.microsoft.com/office/word/2010/wordprocessingGroup" xmlns:wpi="http://schemas.microsoft.com/office/word/2010/wordprocessingInk" xmlns:wne="http://schemas.microsoft.com/office/word/2006/wordml" xmlns:wps="http://schemas.microsoft.com/office/word/2010/wordprocessingShape" mc:Ignorable="w14 w15 w16se wp14">
   <w:body>
     <w:tbl>
       <w:tblPr>
@@ -223,21 +223,7 @@
               <w:rPr>
                 <w:rFonts w:asciiTheme="minorHAnsi" w:hAnsiTheme="minorHAnsi" w:cstheme="minorHAnsi"/>
               </w:rPr>
-              <w:t>(</w:t>
-            </w:r>
-            <w:proofErr w:type="spellStart"/>
-            <w:r>
-              <w:rPr>
-                <w:rFonts w:asciiTheme="minorHAnsi" w:hAnsiTheme="minorHAnsi" w:cstheme="minorHAnsi"/>
-              </w:rPr>
-              <w:t>VotApp</w:t>
-            </w:r>
-            <w:proofErr w:type="spellEnd"/>
-            <w:r>
-              <w:rPr>
-                <w:rFonts w:asciiTheme="minorHAnsi" w:hAnsiTheme="minorHAnsi" w:cstheme="minorHAnsi"/>
-              </w:rPr>
-              <w:t>)</w:t>
+              <w:t>(VotApp)</w:t>
             </w:r>
           </w:p>
         </w:tc>
@@ -485,19 +471,11 @@
                 <w:rFonts w:asciiTheme="minorHAnsi" w:hAnsiTheme="minorHAnsi" w:cstheme="minorHAnsi"/>
               </w:rPr>
             </w:pPr>
-            <w:proofErr w:type="spellStart"/>
-            <w:r>
-              <w:rPr>
-                <w:rFonts w:asciiTheme="minorHAnsi" w:hAnsiTheme="minorHAnsi" w:cstheme="minorHAnsi"/>
-              </w:rPr>
-              <w:t>Rodys</w:t>
-            </w:r>
-            <w:proofErr w:type="spellEnd"/>
-            <w:r>
-              <w:rPr>
-                <w:rFonts w:asciiTheme="minorHAnsi" w:hAnsiTheme="minorHAnsi" w:cstheme="minorHAnsi"/>
-              </w:rPr>
-              <w:t xml:space="preserve"> Rodríguez</w:t>
+            <w:r>
+              <w:rPr>
+                <w:rFonts w:asciiTheme="minorHAnsi" w:hAnsiTheme="minorHAnsi" w:cstheme="minorHAnsi"/>
+              </w:rPr>
+              <w:t>Rodys Rodríguez</w:t>
             </w:r>
           </w:p>
         </w:tc>
@@ -956,6 +934,40 @@
               </w:rPr>
             </w:pPr>
           </w:p>
+          <w:p>
+            <w:pPr>
+              <w:jc w:val="both"/>
+              <w:rPr>
+                <w:rFonts w:asciiTheme="minorHAnsi" w:hAnsiTheme="minorHAnsi" w:cstheme="minorHAnsi"/>
+              </w:rPr>
+            </w:pPr>
+          </w:p>
+          <w:p>
+            <w:pPr>
+              <w:jc w:val="both"/>
+              <w:rPr>
+                <w:rFonts w:asciiTheme="minorHAnsi" w:hAnsiTheme="minorHAnsi" w:cstheme="minorHAnsi"/>
+              </w:rPr>
+            </w:pPr>
+            <w:bookmarkStart w:id="0" w:name="_GoBack"/>
+            <w:bookmarkEnd w:id="0"/>
+          </w:p>
+          <w:p>
+            <w:pPr>
+              <w:jc w:val="both"/>
+              <w:rPr>
+                <w:rFonts w:asciiTheme="minorHAnsi" w:hAnsiTheme="minorHAnsi" w:cstheme="minorHAnsi"/>
+              </w:rPr>
+            </w:pPr>
+          </w:p>
+          <w:p>
+            <w:pPr>
+              <w:jc w:val="both"/>
+              <w:rPr>
+                <w:rFonts w:asciiTheme="minorHAnsi" w:hAnsiTheme="minorHAnsi" w:cstheme="minorHAnsi"/>
+              </w:rPr>
+            </w:pPr>
+          </w:p>
         </w:tc>
       </w:tr>
       <w:tr>
@@ -973,15 +985,44 @@
               <w:jc w:val="center"/>
               <w:rPr>
                 <w:rFonts w:asciiTheme="minorHAnsi" w:hAnsiTheme="minorHAnsi" w:cstheme="minorHAnsi"/>
-              </w:rPr>
-            </w:pPr>
-            <w:r>
-              <w:rPr>
-                <w:rFonts w:asciiTheme="minorHAnsi" w:hAnsiTheme="minorHAnsi" w:cstheme="minorHAnsi"/>
                 <w:b/>
                 <w:bCs/>
               </w:rPr>
-              <w:lastRenderedPageBreak/>
+            </w:pPr>
+          </w:p>
+          <w:p>
+            <w:pPr>
+              <w:jc w:val="center"/>
+              <w:rPr>
+                <w:rFonts w:asciiTheme="minorHAnsi" w:hAnsiTheme="minorHAnsi" w:cstheme="minorHAnsi"/>
+                <w:b/>
+                <w:bCs/>
+              </w:rPr>
+            </w:pPr>
+          </w:p>
+          <w:p>
+            <w:pPr>
+              <w:jc w:val="center"/>
+              <w:rPr>
+                <w:rFonts w:asciiTheme="minorHAnsi" w:hAnsiTheme="minorHAnsi" w:cstheme="minorHAnsi"/>
+                <w:b/>
+                <w:bCs/>
+              </w:rPr>
+            </w:pPr>
+          </w:p>
+          <w:p>
+            <w:pPr>
+              <w:jc w:val="center"/>
+              <w:rPr>
+                <w:rFonts w:asciiTheme="minorHAnsi" w:hAnsiTheme="minorHAnsi" w:cstheme="minorHAnsi"/>
+              </w:rPr>
+            </w:pPr>
+            <w:r>
+              <w:rPr>
+                <w:rFonts w:asciiTheme="minorHAnsi" w:hAnsiTheme="minorHAnsi" w:cstheme="minorHAnsi"/>
+                <w:b/>
+                <w:bCs/>
+              </w:rPr>
               <w:t>Objetivos Específicos</w:t>
             </w:r>
           </w:p>
@@ -1384,21 +1425,7 @@
         <w:rPr>
           <w:rFonts w:asciiTheme="minorHAnsi" w:hAnsiTheme="minorHAnsi" w:cstheme="minorHAnsi"/>
         </w:rPr>
-        <w:t xml:space="preserve">s políticas de </w:t>
-      </w:r>
-      <w:proofErr w:type="spellStart"/>
-      <w:r>
-        <w:rPr>
-          <w:rFonts w:asciiTheme="minorHAnsi" w:hAnsiTheme="minorHAnsi" w:cstheme="minorHAnsi"/>
-        </w:rPr>
-        <w:t>backup</w:t>
-      </w:r>
-      <w:proofErr w:type="spellEnd"/>
-      <w:r>
-        <w:rPr>
-          <w:rFonts w:asciiTheme="minorHAnsi" w:hAnsiTheme="minorHAnsi" w:cstheme="minorHAnsi"/>
-        </w:rPr>
-        <w:t xml:space="preserve"> que defina el administrador designado</w:t>
+        <w:t>s políticas de backup que defina el administrador designado</w:t>
       </w:r>
     </w:p>
     <w:p/>
@@ -1595,6 +1622,11 @@
     <w:p/>
     <w:p>
       <w:r>
+        <w:rPr>
+          <w:noProof/>
+          <w:lang w:val="es-BO" w:eastAsia="es-BO"/>
+        </w:rPr>
+        <w:lastRenderedPageBreak/>
         <w:drawing>
           <wp:inline distT="0" distB="0" distL="0" distR="0" wp14:anchorId="45A2497C" wp14:editId="23F11D44">
             <wp:extent cx="5612130" cy="2466975"/>
@@ -1702,7 +1734,7 @@
 </file>
 
 <file path=word/endnotes.xml><?xml version="1.0" encoding="utf-8"?>
-<w:endnotes xmlns:wpc="http://schemas.microsoft.com/office/word/2010/wordprocessingCanvas" xmlns:cx="http://schemas.microsoft.com/office/drawing/2014/chartex" xmlns:cx1="http://schemas.microsoft.com/office/drawing/2015/9/8/chartex" xmlns:cx2="http://schemas.microsoft.com/office/drawing/2015/10/21/chartex" xmlns:cx3="http://schemas.microsoft.com/office/drawing/2016/5/9/chartex" xmlns:cx4="http://schemas.microsoft.com/office/drawing/2016/5/10/chartex" xmlns:cx5="http://schemas.microsoft.com/office/drawing/2016/5/11/chartex" xmlns:cx6="http://schemas.microsoft.com/office/drawing/2016/5/12/chartex" xmlns:cx7="http://schemas.microsoft.com/office/drawing/2016/5/13/chartex" xmlns:cx8="http://schemas.microsoft.com/office/drawing/2016/5/14/chartex" xmlns:mc="http://schemas.openxmlformats.org/markup-compatibility/2006" xmlns:aink="http://schemas.microsoft.com/office/drawing/2016/ink" xmlns:am3d="http://schemas.microsoft.com/office/drawing/2017/model3d" xmlns:o="urn:schemas-microsoft-com:office:office" xmlns:oel="http://schemas.microsoft.com/office/2019/extlst" xmlns:r="http://schemas.openxmlformats.org/officeDocument/2006/relationships" xmlns:m="http://schemas.openxmlformats.org/officeDocument/2006/math" xmlns:v="urn:schemas-microsoft-com:vml" xmlns:wp14="http://schemas.microsoft.com/office/word/2010/wordprocessingDrawing" xmlns:wp="http://schemas.openxmlformats.org/drawingml/2006/wordprocessingDrawing" xmlns:w10="urn:schemas-microsoft-com:office:word" xmlns:w="http://schemas.openxmlformats.org/wordprocessingml/2006/main" xmlns:w14="http://schemas.microsoft.com/office/word/2010/wordml" xmlns:w15="http://schemas.microsoft.com/office/word/2012/wordml" xmlns:w16cex="http://schemas.microsoft.com/office/word/2018/wordml/cex" xmlns:w16cid="http://schemas.microsoft.com/office/word/2016/wordml/cid" xmlns:w16="http://schemas.microsoft.com/office/word/2018/wordml" xmlns:w16sdtdh="http://schemas.microsoft.com/office/word/2020/wordml/sdtdatahash" xmlns:w16se="http://schemas.microsoft.com/office/word/2015/wordml/symex" xmlns:wpg="http://schemas.microsoft.com/office/word/2010/wordprocessingGroup" xmlns:wpi="http://schemas.microsoft.com/office/word/2010/wordprocessingInk" xmlns:wne="http://schemas.microsoft.com/office/word/2006/wordml" xmlns:wps="http://schemas.microsoft.com/office/word/2010/wordprocessingShape" mc:Ignorable="w14 w15 w16se w16cid w16 w16cex w16sdtdh wp14">
+<w:endnotes xmlns:wpc="http://schemas.microsoft.com/office/word/2010/wordprocessingCanvas" xmlns:cx="http://schemas.microsoft.com/office/drawing/2014/chartex" xmlns:mc="http://schemas.openxmlformats.org/markup-compatibility/2006" xmlns:o="urn:schemas-microsoft-com:office:office" xmlns:r="http://schemas.openxmlformats.org/officeDocument/2006/relationships" xmlns:m="http://schemas.openxmlformats.org/officeDocument/2006/math" xmlns:v="urn:schemas-microsoft-com:vml" xmlns:wp14="http://schemas.microsoft.com/office/word/2010/wordprocessingDrawing" xmlns:wp="http://schemas.openxmlformats.org/drawingml/2006/wordprocessingDrawing" xmlns:w10="urn:schemas-microsoft-com:office:word" xmlns:w="http://schemas.openxmlformats.org/wordprocessingml/2006/main" xmlns:w14="http://schemas.microsoft.com/office/word/2010/wordml" xmlns:w15="http://schemas.microsoft.com/office/word/2012/wordml" xmlns:w16se="http://schemas.microsoft.com/office/word/2015/wordml/symex" xmlns:wpg="http://schemas.microsoft.com/office/word/2010/wordprocessingGroup" xmlns:wpi="http://schemas.microsoft.com/office/word/2010/wordprocessingInk" xmlns:wne="http://schemas.microsoft.com/office/word/2006/wordml" xmlns:wps="http://schemas.microsoft.com/office/word/2010/wordprocessingShape" mc:Ignorable="w14 w15 w16se wp14">
   <w:endnote w:type="separator" w:id="-1">
     <w:p>
       <w:r>
@@ -1721,7 +1753,7 @@
 </file>
 
 <file path=word/footer1.xml><?xml version="1.0" encoding="utf-8"?>
-<w:ftr xmlns:wpc="http://schemas.microsoft.com/office/word/2010/wordprocessingCanvas" xmlns:cx="http://schemas.microsoft.com/office/drawing/2014/chartex" xmlns:cx1="http://schemas.microsoft.com/office/drawing/2015/9/8/chartex" xmlns:cx2="http://schemas.microsoft.com/office/drawing/2015/10/21/chartex" xmlns:cx3="http://schemas.microsoft.com/office/drawing/2016/5/9/chartex" xmlns:cx4="http://schemas.microsoft.com/office/drawing/2016/5/10/chartex" xmlns:cx5="http://schemas.microsoft.com/office/drawing/2016/5/11/chartex" xmlns:cx6="http://schemas.microsoft.com/office/drawing/2016/5/12/chartex" xmlns:cx7="http://schemas.microsoft.com/office/drawing/2016/5/13/chartex" xmlns:cx8="http://schemas.microsoft.com/office/drawing/2016/5/14/chartex" xmlns:mc="http://schemas.openxmlformats.org/markup-compatibility/2006" xmlns:aink="http://schemas.microsoft.com/office/drawing/2016/ink" xmlns:am3d="http://schemas.microsoft.com/office/drawing/2017/model3d" xmlns:o="urn:schemas-microsoft-com:office:office" xmlns:oel="http://schemas.microsoft.com/office/2019/extlst" xmlns:r="http://schemas.openxmlformats.org/officeDocument/2006/relationships" xmlns:m="http://schemas.openxmlformats.org/officeDocument/2006/math" xmlns:v="urn:schemas-microsoft-com:vml" xmlns:wp14="http://schemas.microsoft.com/office/word/2010/wordprocessingDrawing" xmlns:wp="http://schemas.openxmlformats.org/drawingml/2006/wordprocessingDrawing" xmlns:w10="urn:schemas-microsoft-com:office:word" xmlns:w="http://schemas.openxmlformats.org/wordprocessingml/2006/main" xmlns:w14="http://schemas.microsoft.com/office/word/2010/wordml" xmlns:w15="http://schemas.microsoft.com/office/word/2012/wordml" xmlns:w16cex="http://schemas.microsoft.com/office/word/2018/wordml/cex" xmlns:w16cid="http://schemas.microsoft.com/office/word/2016/wordml/cid" xmlns:w16="http://schemas.microsoft.com/office/word/2018/wordml" xmlns:w16sdtdh="http://schemas.microsoft.com/office/word/2020/wordml/sdtdatahash" xmlns:w16se="http://schemas.microsoft.com/office/word/2015/wordml/symex" xmlns:wpg="http://schemas.microsoft.com/office/word/2010/wordprocessingGroup" xmlns:wpi="http://schemas.microsoft.com/office/word/2010/wordprocessingInk" xmlns:wne="http://schemas.microsoft.com/office/word/2006/wordml" xmlns:wps="http://schemas.microsoft.com/office/word/2010/wordprocessingShape" mc:Ignorable="w14 w15 w16se w16cid w16 w16cex w16sdtdh wp14">
+<w:ftr xmlns:wpc="http://schemas.microsoft.com/office/word/2010/wordprocessingCanvas" xmlns:cx="http://schemas.microsoft.com/office/drawing/2014/chartex" xmlns:mc="http://schemas.openxmlformats.org/markup-compatibility/2006" xmlns:o="urn:schemas-microsoft-com:office:office" xmlns:r="http://schemas.openxmlformats.org/officeDocument/2006/relationships" xmlns:m="http://schemas.openxmlformats.org/officeDocument/2006/math" xmlns:v="urn:schemas-microsoft-com:vml" xmlns:wp14="http://schemas.microsoft.com/office/word/2010/wordprocessingDrawing" xmlns:wp="http://schemas.openxmlformats.org/drawingml/2006/wordprocessingDrawing" xmlns:w10="urn:schemas-microsoft-com:office:word" xmlns:w="http://schemas.openxmlformats.org/wordprocessingml/2006/main" xmlns:w14="http://schemas.microsoft.com/office/word/2010/wordml" xmlns:w15="http://schemas.microsoft.com/office/word/2012/wordml" xmlns:w16se="http://schemas.microsoft.com/office/word/2015/wordml/symex" xmlns:wpg="http://schemas.microsoft.com/office/word/2010/wordprocessingGroup" xmlns:wpi="http://schemas.microsoft.com/office/word/2010/wordprocessingInk" xmlns:wne="http://schemas.microsoft.com/office/word/2006/wordml" xmlns:wps="http://schemas.microsoft.com/office/word/2010/wordprocessingShape" mc:Ignorable="w14 w15 w16se wp14">
   <w:p>
     <w:pPr>
       <w:pStyle w:val="Piedepgina"/>
@@ -1731,7 +1763,7 @@
 </file>
 
 <file path=word/footer2.xml><?xml version="1.0" encoding="utf-8"?>
-<w:ftr xmlns:wpc="http://schemas.microsoft.com/office/word/2010/wordprocessingCanvas" xmlns:cx="http://schemas.microsoft.com/office/drawing/2014/chartex" xmlns:cx1="http://schemas.microsoft.com/office/drawing/2015/9/8/chartex" xmlns:cx2="http://schemas.microsoft.com/office/drawing/2015/10/21/chartex" xmlns:cx3="http://schemas.microsoft.com/office/drawing/2016/5/9/chartex" xmlns:cx4="http://schemas.microsoft.com/office/drawing/2016/5/10/chartex" xmlns:cx5="http://schemas.microsoft.com/office/drawing/2016/5/11/chartex" xmlns:cx6="http://schemas.microsoft.com/office/drawing/2016/5/12/chartex" xmlns:cx7="http://schemas.microsoft.com/office/drawing/2016/5/13/chartex" xmlns:cx8="http://schemas.microsoft.com/office/drawing/2016/5/14/chartex" xmlns:mc="http://schemas.openxmlformats.org/markup-compatibility/2006" xmlns:aink="http://schemas.microsoft.com/office/drawing/2016/ink" xmlns:am3d="http://schemas.microsoft.com/office/drawing/2017/model3d" xmlns:o="urn:schemas-microsoft-com:office:office" xmlns:oel="http://schemas.microsoft.com/office/2019/extlst" xmlns:r="http://schemas.openxmlformats.org/officeDocument/2006/relationships" xmlns:m="http://schemas.openxmlformats.org/officeDocument/2006/math" xmlns:v="urn:schemas-microsoft-com:vml" xmlns:wp14="http://schemas.microsoft.com/office/word/2010/wordprocessingDrawing" xmlns:wp="http://schemas.openxmlformats.org/drawingml/2006/wordprocessingDrawing" xmlns:w10="urn:schemas-microsoft-com:office:word" xmlns:w="http://schemas.openxmlformats.org/wordprocessingml/2006/main" xmlns:w14="http://schemas.microsoft.com/office/word/2010/wordml" xmlns:w15="http://schemas.microsoft.com/office/word/2012/wordml" xmlns:w16cex="http://schemas.microsoft.com/office/word/2018/wordml/cex" xmlns:w16cid="http://schemas.microsoft.com/office/word/2016/wordml/cid" xmlns:w16="http://schemas.microsoft.com/office/word/2018/wordml" xmlns:w16sdtdh="http://schemas.microsoft.com/office/word/2020/wordml/sdtdatahash" xmlns:w16se="http://schemas.microsoft.com/office/word/2015/wordml/symex" xmlns:wpg="http://schemas.microsoft.com/office/word/2010/wordprocessingGroup" xmlns:wpi="http://schemas.microsoft.com/office/word/2010/wordprocessingInk" xmlns:wne="http://schemas.microsoft.com/office/word/2006/wordml" xmlns:wps="http://schemas.microsoft.com/office/word/2010/wordprocessingShape" mc:Ignorable="w14 w15 w16se w16cid w16 w16cex w16sdtdh wp14">
+<w:ftr xmlns:wpc="http://schemas.microsoft.com/office/word/2010/wordprocessingCanvas" xmlns:cx="http://schemas.microsoft.com/office/drawing/2014/chartex" xmlns:mc="http://schemas.openxmlformats.org/markup-compatibility/2006" xmlns:o="urn:schemas-microsoft-com:office:office" xmlns:r="http://schemas.openxmlformats.org/officeDocument/2006/relationships" xmlns:m="http://schemas.openxmlformats.org/officeDocument/2006/math" xmlns:v="urn:schemas-microsoft-com:vml" xmlns:wp14="http://schemas.microsoft.com/office/word/2010/wordprocessingDrawing" xmlns:wp="http://schemas.openxmlformats.org/drawingml/2006/wordprocessingDrawing" xmlns:w10="urn:schemas-microsoft-com:office:word" xmlns:w="http://schemas.openxmlformats.org/wordprocessingml/2006/main" xmlns:w14="http://schemas.microsoft.com/office/word/2010/wordml" xmlns:w15="http://schemas.microsoft.com/office/word/2012/wordml" xmlns:w16se="http://schemas.microsoft.com/office/word/2015/wordml/symex" xmlns:wpg="http://schemas.microsoft.com/office/word/2010/wordprocessingGroup" xmlns:wpi="http://schemas.microsoft.com/office/word/2010/wordprocessingInk" xmlns:wne="http://schemas.microsoft.com/office/word/2006/wordml" xmlns:wps="http://schemas.microsoft.com/office/word/2010/wordprocessingShape" mc:Ignorable="w14 w15 w16se wp14">
   <w:p>
     <w:pPr>
       <w:pStyle w:val="Piedepgina"/>
@@ -1741,7 +1773,7 @@
 </file>
 
 <file path=word/footer3.xml><?xml version="1.0" encoding="utf-8"?>
-<w:ftr xmlns:wpc="http://schemas.microsoft.com/office/word/2010/wordprocessingCanvas" xmlns:cx="http://schemas.microsoft.com/office/drawing/2014/chartex" xmlns:cx1="http://schemas.microsoft.com/office/drawing/2015/9/8/chartex" xmlns:cx2="http://schemas.microsoft.com/office/drawing/2015/10/21/chartex" xmlns:cx3="http://schemas.microsoft.com/office/drawing/2016/5/9/chartex" xmlns:cx4="http://schemas.microsoft.com/office/drawing/2016/5/10/chartex" xmlns:cx5="http://schemas.microsoft.com/office/drawing/2016/5/11/chartex" xmlns:cx6="http://schemas.microsoft.com/office/drawing/2016/5/12/chartex" xmlns:cx7="http://schemas.microsoft.com/office/drawing/2016/5/13/chartex" xmlns:cx8="http://schemas.microsoft.com/office/drawing/2016/5/14/chartex" xmlns:mc="http://schemas.openxmlformats.org/markup-compatibility/2006" xmlns:aink="http://schemas.microsoft.com/office/drawing/2016/ink" xmlns:am3d="http://schemas.microsoft.com/office/drawing/2017/model3d" xmlns:o="urn:schemas-microsoft-com:office:office" xmlns:oel="http://schemas.microsoft.com/office/2019/extlst" xmlns:r="http://schemas.openxmlformats.org/officeDocument/2006/relationships" xmlns:m="http://schemas.openxmlformats.org/officeDocument/2006/math" xmlns:v="urn:schemas-microsoft-com:vml" xmlns:wp14="http://schemas.microsoft.com/office/word/2010/wordprocessingDrawing" xmlns:wp="http://schemas.openxmlformats.org/drawingml/2006/wordprocessingDrawing" xmlns:w10="urn:schemas-microsoft-com:office:word" xmlns:w="http://schemas.openxmlformats.org/wordprocessingml/2006/main" xmlns:w14="http://schemas.microsoft.com/office/word/2010/wordml" xmlns:w15="http://schemas.microsoft.com/office/word/2012/wordml" xmlns:w16cex="http://schemas.microsoft.com/office/word/2018/wordml/cex" xmlns:w16cid="http://schemas.microsoft.com/office/word/2016/wordml/cid" xmlns:w16="http://schemas.microsoft.com/office/word/2018/wordml" xmlns:w16sdtdh="http://schemas.microsoft.com/office/word/2020/wordml/sdtdatahash" xmlns:w16se="http://schemas.microsoft.com/office/word/2015/wordml/symex" xmlns:wpg="http://schemas.microsoft.com/office/word/2010/wordprocessingGroup" xmlns:wpi="http://schemas.microsoft.com/office/word/2010/wordprocessingInk" xmlns:wne="http://schemas.microsoft.com/office/word/2006/wordml" xmlns:wps="http://schemas.microsoft.com/office/word/2010/wordprocessingShape" mc:Ignorable="w14 w15 w16se w16cid w16 w16cex w16sdtdh wp14">
+<w:ftr xmlns:wpc="http://schemas.microsoft.com/office/word/2010/wordprocessingCanvas" xmlns:cx="http://schemas.microsoft.com/office/drawing/2014/chartex" xmlns:mc="http://schemas.openxmlformats.org/markup-compatibility/2006" xmlns:o="urn:schemas-microsoft-com:office:office" xmlns:r="http://schemas.openxmlformats.org/officeDocument/2006/relationships" xmlns:m="http://schemas.openxmlformats.org/officeDocument/2006/math" xmlns:v="urn:schemas-microsoft-com:vml" xmlns:wp14="http://schemas.microsoft.com/office/word/2010/wordprocessingDrawing" xmlns:wp="http://schemas.openxmlformats.org/drawingml/2006/wordprocessingDrawing" xmlns:w10="urn:schemas-microsoft-com:office:word" xmlns:w="http://schemas.openxmlformats.org/wordprocessingml/2006/main" xmlns:w14="http://schemas.microsoft.com/office/word/2010/wordml" xmlns:w15="http://schemas.microsoft.com/office/word/2012/wordml" xmlns:w16se="http://schemas.microsoft.com/office/word/2015/wordml/symex" xmlns:wpg="http://schemas.microsoft.com/office/word/2010/wordprocessingGroup" xmlns:wpi="http://schemas.microsoft.com/office/word/2010/wordprocessingInk" xmlns:wne="http://schemas.microsoft.com/office/word/2006/wordml" xmlns:wps="http://schemas.microsoft.com/office/word/2010/wordprocessingShape" mc:Ignorable="w14 w15 w16se wp14">
   <w:p>
     <w:pPr>
       <w:pStyle w:val="Piedepgina"/>
@@ -1751,7 +1783,7 @@
 </file>
 
 <file path=word/footnotes.xml><?xml version="1.0" encoding="utf-8"?>
-<w:footnotes xmlns:wpc="http://schemas.microsoft.com/office/word/2010/wordprocessingCanvas" xmlns:cx="http://schemas.microsoft.com/office/drawing/2014/chartex" xmlns:cx1="http://schemas.microsoft.com/office/drawing/2015/9/8/chartex" xmlns:cx2="http://schemas.microsoft.com/office/drawing/2015/10/21/chartex" xmlns:cx3="http://schemas.microsoft.com/office/drawing/2016/5/9/chartex" xmlns:cx4="http://schemas.microsoft.com/office/drawing/2016/5/10/chartex" xmlns:cx5="http://schemas.microsoft.com/office/drawing/2016/5/11/chartex" xmlns:cx6="http://schemas.microsoft.com/office/drawing/2016/5/12/chartex" xmlns:cx7="http://schemas.microsoft.com/office/drawing/2016/5/13/chartex" xmlns:cx8="http://schemas.microsoft.com/office/drawing/2016/5/14/chartex" xmlns:mc="http://schemas.openxmlformats.org/markup-compatibility/2006" xmlns:aink="http://schemas.microsoft.com/office/drawing/2016/ink" xmlns:am3d="http://schemas.microsoft.com/office/drawing/2017/model3d" xmlns:o="urn:schemas-microsoft-com:office:office" xmlns:oel="http://schemas.microsoft.com/office/2019/extlst" xmlns:r="http://schemas.openxmlformats.org/officeDocument/2006/relationships" xmlns:m="http://schemas.openxmlformats.org/officeDocument/2006/math" xmlns:v="urn:schemas-microsoft-com:vml" xmlns:wp14="http://schemas.microsoft.com/office/word/2010/wordprocessingDrawing" xmlns:wp="http://schemas.openxmlformats.org/drawingml/2006/wordprocessingDrawing" xmlns:w10="urn:schemas-microsoft-com:office:word" xmlns:w="http://schemas.openxmlformats.org/wordprocessingml/2006/main" xmlns:w14="http://schemas.microsoft.com/office/word/2010/wordml" xmlns:w15="http://schemas.microsoft.com/office/word/2012/wordml" xmlns:w16cex="http://schemas.microsoft.com/office/word/2018/wordml/cex" xmlns:w16cid="http://schemas.microsoft.com/office/word/2016/wordml/cid" xmlns:w16="http://schemas.microsoft.com/office/word/2018/wordml" xmlns:w16sdtdh="http://schemas.microsoft.com/office/word/2020/wordml/sdtdatahash" xmlns:w16se="http://schemas.microsoft.com/office/word/2015/wordml/symex" xmlns:wpg="http://schemas.microsoft.com/office/word/2010/wordprocessingGroup" xmlns:wpi="http://schemas.microsoft.com/office/word/2010/wordprocessingInk" xmlns:wne="http://schemas.microsoft.com/office/word/2006/wordml" xmlns:wps="http://schemas.microsoft.com/office/word/2010/wordprocessingShape" mc:Ignorable="w14 w15 w16se w16cid w16 w16cex w16sdtdh wp14">
+<w:footnotes xmlns:wpc="http://schemas.microsoft.com/office/word/2010/wordprocessingCanvas" xmlns:cx="http://schemas.microsoft.com/office/drawing/2014/chartex" xmlns:mc="http://schemas.openxmlformats.org/markup-compatibility/2006" xmlns:o="urn:schemas-microsoft-com:office:office" xmlns:r="http://schemas.openxmlformats.org/officeDocument/2006/relationships" xmlns:m="http://schemas.openxmlformats.org/officeDocument/2006/math" xmlns:v="urn:schemas-microsoft-com:vml" xmlns:wp14="http://schemas.microsoft.com/office/word/2010/wordprocessingDrawing" xmlns:wp="http://schemas.openxmlformats.org/drawingml/2006/wordprocessingDrawing" xmlns:w10="urn:schemas-microsoft-com:office:word" xmlns:w="http://schemas.openxmlformats.org/wordprocessingml/2006/main" xmlns:w14="http://schemas.microsoft.com/office/word/2010/wordml" xmlns:w15="http://schemas.microsoft.com/office/word/2012/wordml" xmlns:w16se="http://schemas.microsoft.com/office/word/2015/wordml/symex" xmlns:wpg="http://schemas.microsoft.com/office/word/2010/wordprocessingGroup" xmlns:wpi="http://schemas.microsoft.com/office/word/2010/wordprocessingInk" xmlns:wne="http://schemas.microsoft.com/office/word/2006/wordml" xmlns:wps="http://schemas.microsoft.com/office/word/2010/wordprocessingShape" mc:Ignorable="w14 w15 w16se wp14">
   <w:footnote w:type="separator" w:id="-1">
     <w:p>
       <w:r>
@@ -1770,7 +1802,7 @@
 </file>
 
 <file path=word/header1.xml><?xml version="1.0" encoding="utf-8"?>
-<w:hdr xmlns:wpc="http://schemas.microsoft.com/office/word/2010/wordprocessingCanvas" xmlns:cx="http://schemas.microsoft.com/office/drawing/2014/chartex" xmlns:cx1="http://schemas.microsoft.com/office/drawing/2015/9/8/chartex" xmlns:cx2="http://schemas.microsoft.com/office/drawing/2015/10/21/chartex" xmlns:cx3="http://schemas.microsoft.com/office/drawing/2016/5/9/chartex" xmlns:cx4="http://schemas.microsoft.com/office/drawing/2016/5/10/chartex" xmlns:cx5="http://schemas.microsoft.com/office/drawing/2016/5/11/chartex" xmlns:cx6="http://schemas.microsoft.com/office/drawing/2016/5/12/chartex" xmlns:cx7="http://schemas.microsoft.com/office/drawing/2016/5/13/chartex" xmlns:cx8="http://schemas.microsoft.com/office/drawing/2016/5/14/chartex" xmlns:mc="http://schemas.openxmlformats.org/markup-compatibility/2006" xmlns:aink="http://schemas.microsoft.com/office/drawing/2016/ink" xmlns:am3d="http://schemas.microsoft.com/office/drawing/2017/model3d" xmlns:o="urn:schemas-microsoft-com:office:office" xmlns:oel="http://schemas.microsoft.com/office/2019/extlst" xmlns:r="http://schemas.openxmlformats.org/officeDocument/2006/relationships" xmlns:m="http://schemas.openxmlformats.org/officeDocument/2006/math" xmlns:v="urn:schemas-microsoft-com:vml" xmlns:wp14="http://schemas.microsoft.com/office/word/2010/wordprocessingDrawing" xmlns:wp="http://schemas.openxmlformats.org/drawingml/2006/wordprocessingDrawing" xmlns:w10="urn:schemas-microsoft-com:office:word" xmlns:w="http://schemas.openxmlformats.org/wordprocessingml/2006/main" xmlns:w14="http://schemas.microsoft.com/office/word/2010/wordml" xmlns:w15="http://schemas.microsoft.com/office/word/2012/wordml" xmlns:w16cex="http://schemas.microsoft.com/office/word/2018/wordml/cex" xmlns:w16cid="http://schemas.microsoft.com/office/word/2016/wordml/cid" xmlns:w16="http://schemas.microsoft.com/office/word/2018/wordml" xmlns:w16sdtdh="http://schemas.microsoft.com/office/word/2020/wordml/sdtdatahash" xmlns:w16se="http://schemas.microsoft.com/office/word/2015/wordml/symex" xmlns:wpg="http://schemas.microsoft.com/office/word/2010/wordprocessingGroup" xmlns:wpi="http://schemas.microsoft.com/office/word/2010/wordprocessingInk" xmlns:wne="http://schemas.microsoft.com/office/word/2006/wordml" xmlns:wps="http://schemas.microsoft.com/office/word/2010/wordprocessingShape" mc:Ignorable="w14 w15 w16se w16cid w16 w16cex w16sdtdh wp14">
+<w:hdr xmlns:wpc="http://schemas.microsoft.com/office/word/2010/wordprocessingCanvas" xmlns:cx="http://schemas.microsoft.com/office/drawing/2014/chartex" xmlns:mc="http://schemas.openxmlformats.org/markup-compatibility/2006" xmlns:o="urn:schemas-microsoft-com:office:office" xmlns:r="http://schemas.openxmlformats.org/officeDocument/2006/relationships" xmlns:m="http://schemas.openxmlformats.org/officeDocument/2006/math" xmlns:v="urn:schemas-microsoft-com:vml" xmlns:wp14="http://schemas.microsoft.com/office/word/2010/wordprocessingDrawing" xmlns:wp="http://schemas.openxmlformats.org/drawingml/2006/wordprocessingDrawing" xmlns:w10="urn:schemas-microsoft-com:office:word" xmlns:w="http://schemas.openxmlformats.org/wordprocessingml/2006/main" xmlns:w14="http://schemas.microsoft.com/office/word/2010/wordml" xmlns:w15="http://schemas.microsoft.com/office/word/2012/wordml" xmlns:w16se="http://schemas.microsoft.com/office/word/2015/wordml/symex" xmlns:wpg="http://schemas.microsoft.com/office/word/2010/wordprocessingGroup" xmlns:wpi="http://schemas.microsoft.com/office/word/2010/wordprocessingInk" xmlns:wne="http://schemas.microsoft.com/office/word/2006/wordml" xmlns:wps="http://schemas.microsoft.com/office/word/2010/wordprocessingShape" mc:Ignorable="w14 w15 w16se wp14">
   <w:p>
     <w:pPr>
       <w:pStyle w:val="Encabezado"/>
@@ -1780,7 +1812,7 @@
 </file>
 
 <file path=word/header2.xml><?xml version="1.0" encoding="utf-8"?>
-<w:hdr xmlns:wpc="http://schemas.microsoft.com/office/word/2010/wordprocessingCanvas" xmlns:cx="http://schemas.microsoft.com/office/drawing/2014/chartex" xmlns:cx1="http://schemas.microsoft.com/office/drawing/2015/9/8/chartex" xmlns:cx2="http://schemas.microsoft.com/office/drawing/2015/10/21/chartex" xmlns:cx3="http://schemas.microsoft.com/office/drawing/2016/5/9/chartex" xmlns:cx4="http://schemas.microsoft.com/office/drawing/2016/5/10/chartex" xmlns:cx5="http://schemas.microsoft.com/office/drawing/2016/5/11/chartex" xmlns:cx6="http://schemas.microsoft.com/office/drawing/2016/5/12/chartex" xmlns:cx7="http://schemas.microsoft.com/office/drawing/2016/5/13/chartex" xmlns:cx8="http://schemas.microsoft.com/office/drawing/2016/5/14/chartex" xmlns:mc="http://schemas.openxmlformats.org/markup-compatibility/2006" xmlns:aink="http://schemas.microsoft.com/office/drawing/2016/ink" xmlns:am3d="http://schemas.microsoft.com/office/drawing/2017/model3d" xmlns:o="urn:schemas-microsoft-com:office:office" xmlns:oel="http://schemas.microsoft.com/office/2019/extlst" xmlns:r="http://schemas.openxmlformats.org/officeDocument/2006/relationships" xmlns:m="http://schemas.openxmlformats.org/officeDocument/2006/math" xmlns:v="urn:schemas-microsoft-com:vml" xmlns:wp14="http://schemas.microsoft.com/office/word/2010/wordprocessingDrawing" xmlns:wp="http://schemas.openxmlformats.org/drawingml/2006/wordprocessingDrawing" xmlns:w10="urn:schemas-microsoft-com:office:word" xmlns:w="http://schemas.openxmlformats.org/wordprocessingml/2006/main" xmlns:w14="http://schemas.microsoft.com/office/word/2010/wordml" xmlns:w15="http://schemas.microsoft.com/office/word/2012/wordml" xmlns:w16cex="http://schemas.microsoft.com/office/word/2018/wordml/cex" xmlns:w16cid="http://schemas.microsoft.com/office/word/2016/wordml/cid" xmlns:w16="http://schemas.microsoft.com/office/word/2018/wordml" xmlns:w16sdtdh="http://schemas.microsoft.com/office/word/2020/wordml/sdtdatahash" xmlns:w16se="http://schemas.microsoft.com/office/word/2015/wordml/symex" xmlns:wpg="http://schemas.microsoft.com/office/word/2010/wordprocessingGroup" xmlns:wpi="http://schemas.microsoft.com/office/word/2010/wordprocessingInk" xmlns:wne="http://schemas.microsoft.com/office/word/2006/wordml" xmlns:wps="http://schemas.microsoft.com/office/word/2010/wordprocessingShape" mc:Ignorable="w14 w15 w16se w16cid w16 w16cex w16sdtdh wp14">
+<w:hdr xmlns:wpc="http://schemas.microsoft.com/office/word/2010/wordprocessingCanvas" xmlns:cx="http://schemas.microsoft.com/office/drawing/2014/chartex" xmlns:mc="http://schemas.openxmlformats.org/markup-compatibility/2006" xmlns:o="urn:schemas-microsoft-com:office:office" xmlns:r="http://schemas.openxmlformats.org/officeDocument/2006/relationships" xmlns:m="http://schemas.openxmlformats.org/officeDocument/2006/math" xmlns:v="urn:schemas-microsoft-com:vml" xmlns:wp14="http://schemas.microsoft.com/office/word/2010/wordprocessingDrawing" xmlns:wp="http://schemas.openxmlformats.org/drawingml/2006/wordprocessingDrawing" xmlns:w10="urn:schemas-microsoft-com:office:word" xmlns:w="http://schemas.openxmlformats.org/wordprocessingml/2006/main" xmlns:w14="http://schemas.microsoft.com/office/word/2010/wordml" xmlns:w15="http://schemas.microsoft.com/office/word/2012/wordml" xmlns:w16se="http://schemas.microsoft.com/office/word/2015/wordml/symex" xmlns:wpg="http://schemas.microsoft.com/office/word/2010/wordprocessingGroup" xmlns:wpi="http://schemas.microsoft.com/office/word/2010/wordprocessingInk" xmlns:wne="http://schemas.microsoft.com/office/word/2006/wordml" xmlns:wps="http://schemas.microsoft.com/office/word/2010/wordprocessingShape" mc:Ignorable="w14 w15 w16se wp14">
   <w:p>
     <w:pPr>
       <w:pStyle w:val="Encabezado"/>
@@ -1789,6 +1821,7 @@
     <w:r>
       <w:rPr>
         <w:noProof/>
+        <w:lang w:val="es-BO" w:eastAsia="es-BO"/>
       </w:rPr>
       <w:drawing>
         <wp:inline distT="0" distB="0" distL="0" distR="0" wp14:anchorId="794D2A89" wp14:editId="1AC488E2">
@@ -1843,7 +1876,7 @@
 </file>
 
 <file path=word/header3.xml><?xml version="1.0" encoding="utf-8"?>
-<w:hdr xmlns:wpc="http://schemas.microsoft.com/office/word/2010/wordprocessingCanvas" xmlns:cx="http://schemas.microsoft.com/office/drawing/2014/chartex" xmlns:cx1="http://schemas.microsoft.com/office/drawing/2015/9/8/chartex" xmlns:cx2="http://schemas.microsoft.com/office/drawing/2015/10/21/chartex" xmlns:cx3="http://schemas.microsoft.com/office/drawing/2016/5/9/chartex" xmlns:cx4="http://schemas.microsoft.com/office/drawing/2016/5/10/chartex" xmlns:cx5="http://schemas.microsoft.com/office/drawing/2016/5/11/chartex" xmlns:cx6="http://schemas.microsoft.com/office/drawing/2016/5/12/chartex" xmlns:cx7="http://schemas.microsoft.com/office/drawing/2016/5/13/chartex" xmlns:cx8="http://schemas.microsoft.com/office/drawing/2016/5/14/chartex" xmlns:mc="http://schemas.openxmlformats.org/markup-compatibility/2006" xmlns:aink="http://schemas.microsoft.com/office/drawing/2016/ink" xmlns:am3d="http://schemas.microsoft.com/office/drawing/2017/model3d" xmlns:o="urn:schemas-microsoft-com:office:office" xmlns:oel="http://schemas.microsoft.com/office/2019/extlst" xmlns:r="http://schemas.openxmlformats.org/officeDocument/2006/relationships" xmlns:m="http://schemas.openxmlformats.org/officeDocument/2006/math" xmlns:v="urn:schemas-microsoft-com:vml" xmlns:wp14="http://schemas.microsoft.com/office/word/2010/wordprocessingDrawing" xmlns:wp="http://schemas.openxmlformats.org/drawingml/2006/wordprocessingDrawing" xmlns:w10="urn:schemas-microsoft-com:office:word" xmlns:w="http://schemas.openxmlformats.org/wordprocessingml/2006/main" xmlns:w14="http://schemas.microsoft.com/office/word/2010/wordml" xmlns:w15="http://schemas.microsoft.com/office/word/2012/wordml" xmlns:w16cex="http://schemas.microsoft.com/office/word/2018/wordml/cex" xmlns:w16cid="http://schemas.microsoft.com/office/word/2016/wordml/cid" xmlns:w16="http://schemas.microsoft.com/office/word/2018/wordml" xmlns:w16sdtdh="http://schemas.microsoft.com/office/word/2020/wordml/sdtdatahash" xmlns:w16se="http://schemas.microsoft.com/office/word/2015/wordml/symex" xmlns:wpg="http://schemas.microsoft.com/office/word/2010/wordprocessingGroup" xmlns:wpi="http://schemas.microsoft.com/office/word/2010/wordprocessingInk" xmlns:wne="http://schemas.microsoft.com/office/word/2006/wordml" xmlns:wps="http://schemas.microsoft.com/office/word/2010/wordprocessingShape" mc:Ignorable="w14 w15 w16se w16cid w16 w16cex w16sdtdh wp14">
+<w:hdr xmlns:wpc="http://schemas.microsoft.com/office/word/2010/wordprocessingCanvas" xmlns:cx="http://schemas.microsoft.com/office/drawing/2014/chartex" xmlns:mc="http://schemas.openxmlformats.org/markup-compatibility/2006" xmlns:o="urn:schemas-microsoft-com:office:office" xmlns:r="http://schemas.openxmlformats.org/officeDocument/2006/relationships" xmlns:m="http://schemas.openxmlformats.org/officeDocument/2006/math" xmlns:v="urn:schemas-microsoft-com:vml" xmlns:wp14="http://schemas.microsoft.com/office/word/2010/wordprocessingDrawing" xmlns:wp="http://schemas.openxmlformats.org/drawingml/2006/wordprocessingDrawing" xmlns:w10="urn:schemas-microsoft-com:office:word" xmlns:w="http://schemas.openxmlformats.org/wordprocessingml/2006/main" xmlns:w14="http://schemas.microsoft.com/office/word/2010/wordml" xmlns:w15="http://schemas.microsoft.com/office/word/2012/wordml" xmlns:w16se="http://schemas.microsoft.com/office/word/2015/wordml/symex" xmlns:wpg="http://schemas.microsoft.com/office/word/2010/wordprocessingGroup" xmlns:wpi="http://schemas.microsoft.com/office/word/2010/wordprocessingInk" xmlns:wne="http://schemas.microsoft.com/office/word/2006/wordml" xmlns:wps="http://schemas.microsoft.com/office/word/2010/wordprocessingShape" mc:Ignorable="w14 w15 w16se wp14">
   <w:p>
     <w:pPr>
       <w:pStyle w:val="Encabezado"/>
@@ -1853,7 +1886,7 @@
 </file>
 
 <file path=word/numbering.xml><?xml version="1.0" encoding="utf-8"?>
-<w:numbering xmlns:wpc="http://schemas.microsoft.com/office/word/2010/wordprocessingCanvas" xmlns:cx="http://schemas.microsoft.com/office/drawing/2014/chartex" xmlns:cx1="http://schemas.microsoft.com/office/drawing/2015/9/8/chartex" xmlns:cx2="http://schemas.microsoft.com/office/drawing/2015/10/21/chartex" xmlns:cx3="http://schemas.microsoft.com/office/drawing/2016/5/9/chartex" xmlns:cx4="http://schemas.microsoft.com/office/drawing/2016/5/10/chartex" xmlns:cx5="http://schemas.microsoft.com/office/drawing/2016/5/11/chartex" xmlns:cx6="http://schemas.microsoft.com/office/drawing/2016/5/12/chartex" xmlns:cx7="http://schemas.microsoft.com/office/drawing/2016/5/13/chartex" xmlns:cx8="http://schemas.microsoft.com/office/drawing/2016/5/14/chartex" xmlns:mc="http://schemas.openxmlformats.org/markup-compatibility/2006" xmlns:aink="http://schemas.microsoft.com/office/drawing/2016/ink" xmlns:am3d="http://schemas.microsoft.com/office/drawing/2017/model3d" xmlns:o="urn:schemas-microsoft-com:office:office" xmlns:oel="http://schemas.microsoft.com/office/2019/extlst" xmlns:r="http://schemas.openxmlformats.org/officeDocument/2006/relationships" xmlns:m="http://schemas.openxmlformats.org/officeDocument/2006/math" xmlns:v="urn:schemas-microsoft-com:vml" xmlns:wp14="http://schemas.microsoft.com/office/word/2010/wordprocessingDrawing" xmlns:wp="http://schemas.openxmlformats.org/drawingml/2006/wordprocessingDrawing" xmlns:w10="urn:schemas-microsoft-com:office:word" xmlns:w="http://schemas.openxmlformats.org/wordprocessingml/2006/main" xmlns:w14="http://schemas.microsoft.com/office/word/2010/wordml" xmlns:w15="http://schemas.microsoft.com/office/word/2012/wordml" xmlns:w16cex="http://schemas.microsoft.com/office/word/2018/wordml/cex" xmlns:w16cid="http://schemas.microsoft.com/office/word/2016/wordml/cid" xmlns:w16="http://schemas.microsoft.com/office/word/2018/wordml" xmlns:w16sdtdh="http://schemas.microsoft.com/office/word/2020/wordml/sdtdatahash" xmlns:w16se="http://schemas.microsoft.com/office/word/2015/wordml/symex" xmlns:wpg="http://schemas.microsoft.com/office/word/2010/wordprocessingGroup" xmlns:wpi="http://schemas.microsoft.com/office/word/2010/wordprocessingInk" xmlns:wne="http://schemas.microsoft.com/office/word/2006/wordml" xmlns:wps="http://schemas.microsoft.com/office/word/2010/wordprocessingShape" mc:Ignorable="w14 w15 w16se w16cid w16 w16cex w16sdtdh wp14">
+<w:numbering xmlns:wpc="http://schemas.microsoft.com/office/word/2010/wordprocessingCanvas" xmlns:cx="http://schemas.microsoft.com/office/drawing/2014/chartex" xmlns:mc="http://schemas.openxmlformats.org/markup-compatibility/2006" xmlns:o="urn:schemas-microsoft-com:office:office" xmlns:r="http://schemas.openxmlformats.org/officeDocument/2006/relationships" xmlns:m="http://schemas.openxmlformats.org/officeDocument/2006/math" xmlns:v="urn:schemas-microsoft-com:vml" xmlns:wp14="http://schemas.microsoft.com/office/word/2010/wordprocessingDrawing" xmlns:wp="http://schemas.openxmlformats.org/drawingml/2006/wordprocessingDrawing" xmlns:w10="urn:schemas-microsoft-com:office:word" xmlns:w="http://schemas.openxmlformats.org/wordprocessingml/2006/main" xmlns:w14="http://schemas.microsoft.com/office/word/2010/wordml" xmlns:w15="http://schemas.microsoft.com/office/word/2012/wordml" xmlns:w16se="http://schemas.microsoft.com/office/word/2015/wordml/symex" xmlns:wpg="http://schemas.microsoft.com/office/word/2010/wordprocessingGroup" xmlns:wpi="http://schemas.microsoft.com/office/word/2010/wordprocessingInk" xmlns:wne="http://schemas.microsoft.com/office/word/2006/wordml" xmlns:wps="http://schemas.microsoft.com/office/word/2010/wordprocessingShape" mc:Ignorable="w14 w15 w16se wp14">
   <w:abstractNum w:abstractNumId="0" w15:restartNumberingAfterBreak="0">
     <w:nsid w:val="2CB31857"/>
     <w:multiLevelType w:val="hybridMultilevel"/>
@@ -1967,14 +2000,14 @@
       </w:rPr>
     </w:lvl>
   </w:abstractNum>
-  <w:num w:numId="1" w16cid:durableId="573901972">
+  <w:num w:numId="1">
     <w:abstractNumId w:val="0"/>
   </w:num>
 </w:numbering>
 </file>
 
 <file path=word/styles.xml><?xml version="1.0" encoding="utf-8"?>
-<w:styles xmlns:mc="http://schemas.openxmlformats.org/markup-compatibility/2006" xmlns:r="http://schemas.openxmlformats.org/officeDocument/2006/relationships" xmlns:w="http://schemas.openxmlformats.org/wordprocessingml/2006/main" xmlns:w14="http://schemas.microsoft.com/office/word/2010/wordml" xmlns:w15="http://schemas.microsoft.com/office/word/2012/wordml" xmlns:w16cex="http://schemas.microsoft.com/office/word/2018/wordml/cex" xmlns:w16cid="http://schemas.microsoft.com/office/word/2016/wordml/cid" xmlns:w16="http://schemas.microsoft.com/office/word/2018/wordml" xmlns:w16sdtdh="http://schemas.microsoft.com/office/word/2020/wordml/sdtdatahash" xmlns:w16se="http://schemas.microsoft.com/office/word/2015/wordml/symex" mc:Ignorable="w14 w15 w16se w16cid w16 w16cex w16sdtdh">
+<w:styles xmlns:mc="http://schemas.openxmlformats.org/markup-compatibility/2006" xmlns:r="http://schemas.openxmlformats.org/officeDocument/2006/relationships" xmlns:w="http://schemas.openxmlformats.org/wordprocessingml/2006/main" xmlns:w14="http://schemas.microsoft.com/office/word/2010/wordml" xmlns:w15="http://schemas.microsoft.com/office/word/2012/wordml" xmlns:w16se="http://schemas.microsoft.com/office/word/2015/wordml/symex" mc:Ignorable="w14 w15 w16se">
   <w:docDefaults>
     <w:rPrDefault>
       <w:rPr>
@@ -1990,7 +2023,7 @@
       </w:pPr>
     </w:pPrDefault>
   </w:docDefaults>
-  <w:latentStyles w:defLockedState="0" w:defUIPriority="99" w:defSemiHidden="0" w:defUnhideWhenUsed="0" w:defQFormat="0" w:count="376">
+  <w:latentStyles w:defLockedState="0" w:defUIPriority="99" w:defSemiHidden="0" w:defUnhideWhenUsed="0" w:defQFormat="0" w:count="371">
     <w:lsdException w:name="Normal" w:uiPriority="0" w:qFormat="1"/>
     <w:lsdException w:name="heading 1" w:uiPriority="9" w:qFormat="1"/>
     <w:lsdException w:name="heading 2" w:semiHidden="1" w:uiPriority="9" w:unhideWhenUsed="1" w:qFormat="1"/>
@@ -2362,11 +2395,6 @@
     <w:lsdException w:name="List Table 5 Dark Accent 6" w:uiPriority="50"/>
     <w:lsdException w:name="List Table 6 Colorful Accent 6" w:uiPriority="51"/>
     <w:lsdException w:name="List Table 7 Colorful Accent 6" w:uiPriority="52"/>
-    <w:lsdException w:name="Mention" w:semiHidden="1" w:unhideWhenUsed="1"/>
-    <w:lsdException w:name="Smart Hyperlink" w:semiHidden="1" w:unhideWhenUsed="1"/>
-    <w:lsdException w:name="Hashtag" w:semiHidden="1" w:unhideWhenUsed="1"/>
-    <w:lsdException w:name="Unresolved Mention" w:semiHidden="1" w:unhideWhenUsed="1"/>
-    <w:lsdException w:name="Smart Link" w:semiHidden="1" w:unhideWhenUsed="1"/>
   </w:latentStyles>
   <w:style w:type="paragraph" w:default="1" w:styleId="Normal">
     <w:name w:val="Normal"/>
@@ -2439,7 +2467,7 @@
       <w:u w:val="single"/>
     </w:rPr>
   </w:style>
-  <w:style w:type="character" w:styleId="Mencinsinresolver">
+  <w:style w:type="character" w:customStyle="1" w:styleId="UnresolvedMention">
     <w:name w:val="Unresolved Mention"/>
     <w:basedOn w:val="Fuentedeprrafopredeter"/>
     <w:uiPriority w:val="99"/>

</xml_diff>